<commit_message>
+ Handle form submission
</commit_message>
<xml_diff>
--- a/develop/Tài liệu tham khảo.docx
+++ b/develop/Tài liệu tham khảo.docx
@@ -25,6 +25,9 @@
     <w:p>
       <w:pPr>
         <w:pStyle w:val="ListParagraph"/>
+        <w:rPr>
+          <w:rStyle w:val="Hyperlink"/>
+        </w:rPr>
       </w:pPr>
       <w:r>
         <w:t xml:space="preserve">Link youtube: </w:t>
@@ -37,6 +40,61 @@
           <w:t>https://www.youtube.com/watch?v=R2Ttnd47T9Q&amp;list=PLRhlTlpDUWszBRs388Koxf6sMBSuOs8cd&amp;index=2</w:t>
         </w:r>
       </w:hyperlink>
+    </w:p>
+    <w:p>
+      <w:pPr>
+        <w:pStyle w:val="ListParagraph"/>
+        <w:rPr>
+          <w:rStyle w:val="Hyperlink"/>
+        </w:rPr>
+      </w:pPr>
+    </w:p>
+    <w:p>
+      <w:pPr>
+        <w:pStyle w:val="ListParagraph"/>
+        <w:numPr>
+          <w:ilvl w:val="0"/>
+          <w:numId w:val="1"/>
+        </w:numPr>
+        <w:rPr>
+          <w:b/>
+        </w:rPr>
+      </w:pPr>
+      <w:r>
+        <w:rPr>
+          <w:b/>
+        </w:rPr>
+        <w:t xml:space="preserve">Blazor </w:t>
+      </w:r>
+      <w:r>
+        <w:rPr>
+          <w:b/>
+          <w:bCs/>
+        </w:rPr>
+        <w:t>University</w:t>
+      </w:r>
+    </w:p>
+    <w:p>
+      <w:pPr>
+        <w:pStyle w:val="ListParagraph"/>
+      </w:pPr>
+      <w:r>
+        <w:t xml:space="preserve">Link:  </w:t>
+      </w:r>
+    </w:p>
+    <w:p>
+      <w:pPr>
+        <w:pStyle w:val="ListParagraph"/>
+        <w:rPr>
+          <w:rStyle w:val="Hyperlink"/>
+        </w:rPr>
+      </w:pPr>
+      <w:r>
+        <w:rPr>
+          <w:rStyle w:val="Hyperlink"/>
+        </w:rPr>
+        <w:t>https://blazor-university.com/</w:t>
+      </w:r>
     </w:p>
     <w:p>
       <w:pPr>

</xml_diff>